<commit_message>
Inicio de implementación de artículo
Se implementaron todas las consultas necesarias en el mapper.
Se crearon los métodos del DAO necesarios para la búsqueda.
Se comenzó a trabajar en la interfaz.
Se actualizó la estructura de la base de datos.
</commit_message>
<xml_diff>
--- a/Yeriel/Hito 1/Descripciones.docx
+++ b/Yeriel/Hito 1/Descripciones.docx
@@ -2370,7 +2370,13 @@
               <w:pStyle w:val="TableContents"/>
             </w:pPr>
             <w:r>
-              <w:t>FA3: No se encuentra un usuario.</w:t>
+              <w:t xml:space="preserve">FA3: No se encuentra un </w:t>
+            </w:r>
+            <w:r>
+              <w:t>cliente</w:t>
+            </w:r>
+            <w:r>
+              <w:t>.</w:t>
             </w:r>
           </w:p>
           <w:p>
@@ -2382,7 +2388,15 @@
               </w:numPr>
             </w:pPr>
             <w:r>
-              <w:t>El sistema muestra un mensaje informando que no existe un usuario que coincida con los criterios de búsqueda introducidos.</w:t>
+              <w:t xml:space="preserve">El sistema muestra un mensaje informando que no existe un </w:t>
+            </w:r>
+            <w:r>
+              <w:t xml:space="preserve">cliente </w:t>
+            </w:r>
+            <w:bookmarkStart w:id="0" w:name="_GoBack"/>
+            <w:bookmarkEnd w:id="0"/>
+            <w:r>
+              <w:t>que coincida con los criterios de búsqueda introducidos.</w:t>
             </w:r>
           </w:p>
           <w:p>
@@ -7489,12 +7503,7 @@
               <w:t>f</w:t>
             </w:r>
             <w:r>
-              <w:t>ondo i</w:t>
-            </w:r>
-            <w:bookmarkStart w:id="0" w:name="_GoBack"/>
-            <w:bookmarkEnd w:id="0"/>
-            <w:r>
-              <w:t xml:space="preserve">nicial, </w:t>
+              <w:t xml:space="preserve">ondo inicial, </w:t>
             </w:r>
             <w:r>
               <w:t>interés ordinario, interés de almacén, tipo de periodo) y selecciona “Guardar”. [FA1]</w:t>
@@ -8709,13 +8718,7 @@
               </w:numPr>
             </w:pPr>
             <w:r>
-              <w:t xml:space="preserve">PRE-1: Deberá existir una sesión de </w:t>
-            </w:r>
-            <w:r>
-              <w:t xml:space="preserve">Gerente </w:t>
-            </w:r>
-            <w:r>
-              <w:t>en el sistema.</w:t>
+              <w:t>PRE-1: Deberá existir una sesión de Gerente en el sistema.</w:t>
             </w:r>
           </w:p>
         </w:tc>
@@ -10057,13 +10060,7 @@
               </w:numPr>
             </w:pPr>
             <w:r>
-              <w:t xml:space="preserve">El sistema muestra la pantalla de registro de </w:t>
-            </w:r>
-            <w:r>
-              <w:t>gasto adicional</w:t>
-            </w:r>
-            <w:r>
-              <w:t>.</w:t>
+              <w:t>El sistema muestra la pantalla de registro de gasto adicional.</w:t>
             </w:r>
           </w:p>
           <w:p>

</xml_diff>

<commit_message>
Dar de baja artículo
</commit_message>
<xml_diff>
--- a/Yeriel/Hito 1/Descripciones.docx
+++ b/Yeriel/Hito 1/Descripciones.docx
@@ -2393,8 +2393,6 @@
             <w:r>
               <w:t xml:space="preserve">cliente </w:t>
             </w:r>
-            <w:bookmarkStart w:id="0" w:name="_GoBack"/>
-            <w:bookmarkEnd w:id="0"/>
             <w:r>
               <w:t>que coincida con los criterios de búsqueda introducidos.</w:t>
             </w:r>
@@ -4074,6 +4072,7 @@
           <w:lang w:val="es-MX"/>
         </w:rPr>
       </w:pPr>
+      <w:bookmarkStart w:id="0" w:name="_Hlk9628651"/>
       <w:r>
         <w:rPr>
           <w:lang w:val="es-MX"/>
@@ -4223,7 +4222,15 @@
               <w:pStyle w:val="TableContents"/>
             </w:pPr>
             <w:r>
-              <w:t>Envira a lista negra</w:t>
+              <w:t>Envia</w:t>
+            </w:r>
+            <w:r>
+              <w:t>r</w:t>
+            </w:r>
+            <w:bookmarkStart w:id="1" w:name="_GoBack"/>
+            <w:bookmarkEnd w:id="1"/>
+            <w:r>
+              <w:t xml:space="preserve"> a lista negra</w:t>
             </w:r>
           </w:p>
         </w:tc>
@@ -4492,7 +4499,13 @@
               <w:pStyle w:val="TableContents"/>
             </w:pPr>
             <w:r>
-              <w:t>El usuario agrega un usuario a la lista negra.</w:t>
+              <w:t xml:space="preserve">El usuario agrega un </w:t>
+            </w:r>
+            <w:r>
+              <w:t>cliente</w:t>
+            </w:r>
+            <w:r>
+              <w:t xml:space="preserve"> a la lista negra.</w:t>
             </w:r>
           </w:p>
         </w:tc>
@@ -5371,6 +5384,7 @@
           </w:p>
         </w:tc>
       </w:tr>
+      <w:bookmarkEnd w:id="0"/>
     </w:tbl>
     <w:p>
       <w:pPr>

</xml_diff>